<commit_message>
Added testPlan and some improvements to bussines and domain
</commit_message>
<xml_diff>
--- a/SupermercadoUC_TestPlan.docx
+++ b/SupermercadoUC_TestPlan.docx
@@ -6,66 +6,18 @@
       <w:pPr>
         <w:pStyle w:val="Ttulo1"/>
         <w:jc w:val="center"/>
-        <w:rPr>
-          <w:lang w:val="en-GB"/>
-        </w:rPr>
-      </w:pPr>
-      <w:r>
-        <w:rPr>
-          <w:lang w:val="en-GB"/>
-        </w:rPr>
-        <w:t xml:space="preserve">Plan de </w:t>
-      </w:r>
-      <w:proofErr w:type="spellStart"/>
-      <w:r>
-        <w:rPr>
-          <w:lang w:val="en-GB"/>
-        </w:rPr>
-        <w:t>pruebas</w:t>
-      </w:r>
-      <w:proofErr w:type="spellEnd"/>
-      <w:r>
-        <w:rPr>
-          <w:lang w:val="en-GB"/>
-        </w:rPr>
-        <w:t xml:space="preserve"> </w:t>
-      </w:r>
-      <w:proofErr w:type="spellStart"/>
-      <w:r>
-        <w:rPr>
-          <w:lang w:val="en-GB"/>
-        </w:rPr>
-        <w:t>Supermercado</w:t>
-      </w:r>
-      <w:proofErr w:type="spellEnd"/>
-      <w:r>
-        <w:rPr>
-          <w:lang w:val="en-GB"/>
-        </w:rPr>
-        <w:t xml:space="preserve"> UC</w:t>
-      </w:r>
-    </w:p>
-    <w:p>
-      <w:pPr>
-        <w:rPr>
-          <w:lang w:val="en-GB"/>
-        </w:rPr>
-      </w:pPr>
-    </w:p>
+      </w:pPr>
+      <w:r>
+        <w:t>Plan de pruebas Supermercado UC</w:t>
+      </w:r>
+    </w:p>
+    <w:p/>
     <w:p>
       <w:r>
         <w:t>Este documento recoge la especificación d</w:t>
       </w:r>
       <w:r>
-        <w:t xml:space="preserve">el plan de pruebas para la aplicación </w:t>
-      </w:r>
-      <w:proofErr w:type="spellStart"/>
-      <w:r>
-        <w:t>SupermercadoUC</w:t>
-      </w:r>
-      <w:proofErr w:type="spellEnd"/>
-      <w:r>
-        <w:t>,</w:t>
+        <w:t>el plan de pruebas para la aplicación SupermercadoUC,</w:t>
       </w:r>
       <w:r>
         <w:t xml:space="preserve"> </w:t>
@@ -133,13 +85,8 @@
         </w:numPr>
       </w:pPr>
       <w:r>
-        <w:t xml:space="preserve">Capa </w:t>
-      </w:r>
-      <w:proofErr w:type="spellStart"/>
-      <w:r>
-        <w:t>Bussines</w:t>
-      </w:r>
-      <w:proofErr w:type="spellEnd"/>
+        <w:t>Capa Bussines</w:t>
+      </w:r>
     </w:p>
     <w:p/>
     <w:p>
@@ -234,15 +181,7 @@
     </w:p>
     <w:p>
       <w:r>
-        <w:t xml:space="preserve">A1.1 </w:t>
-      </w:r>
-      <w:proofErr w:type="gramStart"/>
-      <w:r>
-        <w:t>CU :</w:t>
-      </w:r>
-      <w:proofErr w:type="gramEnd"/>
-      <w:r>
-        <w:t xml:space="preserve"> </w:t>
+        <w:t xml:space="preserve">A1.1 CU : </w:t>
       </w:r>
       <w:r>
         <w:t>Articulo Añadido</w:t>
@@ -284,36 +223,18 @@
         <w:t xml:space="preserve">Error en acceso a base de datos. (Vuelve a </w:t>
       </w:r>
       <w:r>
-        <w:t xml:space="preserve">lista </w:t>
-      </w:r>
-      <w:proofErr w:type="spellStart"/>
-      <w:r>
-        <w:t>articulos</w:t>
-      </w:r>
-      <w:proofErr w:type="spellEnd"/>
+        <w:t>lista articulos</w:t>
+      </w:r>
       <w:r>
         <w:t>)</w:t>
       </w:r>
     </w:p>
     <w:p>
       <w:r>
-        <w:t xml:space="preserve">A1.2 </w:t>
-      </w:r>
-      <w:proofErr w:type="gramStart"/>
-      <w:r>
-        <w:t>CU :</w:t>
-      </w:r>
-      <w:proofErr w:type="gramEnd"/>
-      <w:r>
-        <w:t xml:space="preserve"> </w:t>
-      </w:r>
-      <w:proofErr w:type="spellStart"/>
-      <w:r>
-        <w:t>Login</w:t>
-      </w:r>
-      <w:proofErr w:type="spellEnd"/>
-      <w:r>
-        <w:t xml:space="preserve"> Usuario </w:t>
+        <w:t>A1.2 CU :</w:t>
+      </w:r>
+      <w:r>
+        <w:t xml:space="preserve"> Login Usuario </w:t>
       </w:r>
     </w:p>
     <w:p>
@@ -324,13 +245,8 @@
           <w:numId w:val="6"/>
         </w:numPr>
       </w:pPr>
-      <w:proofErr w:type="spellStart"/>
-      <w:r>
-        <w:t>Login</w:t>
-      </w:r>
-      <w:proofErr w:type="spellEnd"/>
-      <w:r>
-        <w:t xml:space="preserve"> correcto</w:t>
+      <w:r>
+        <w:t>Login correcto</w:t>
       </w:r>
     </w:p>
     <w:p>
@@ -366,15 +282,7 @@
         <w:t>V</w:t>
       </w:r>
       <w:r>
-        <w:t xml:space="preserve">uelve a </w:t>
-      </w:r>
-      <w:proofErr w:type="spellStart"/>
-      <w:r>
-        <w:t>login</w:t>
-      </w:r>
-      <w:proofErr w:type="spellEnd"/>
-      <w:r>
-        <w:t>)</w:t>
+        <w:t>uelve a login)</w:t>
       </w:r>
     </w:p>
     <w:p>
@@ -385,13 +293,8 @@
           <w:numId w:val="6"/>
         </w:numPr>
       </w:pPr>
-      <w:proofErr w:type="spellStart"/>
-      <w:r>
-        <w:t>Login</w:t>
-      </w:r>
-      <w:proofErr w:type="spellEnd"/>
-      <w:r>
-        <w:t xml:space="preserve"> incorrecto (Usuario inexistente)</w:t>
+      <w:r>
+        <w:t>Login incorrecto (Usuario inexistente)</w:t>
       </w:r>
       <w:r>
         <w:t>.</w:t>
@@ -400,15 +303,7 @@
         <w:t xml:space="preserve"> </w:t>
       </w:r>
       <w:r>
-        <w:t xml:space="preserve">(Vuelve a </w:t>
-      </w:r>
-      <w:proofErr w:type="spellStart"/>
-      <w:r>
-        <w:t>login</w:t>
-      </w:r>
-      <w:proofErr w:type="spellEnd"/>
-      <w:r>
-        <w:t>)</w:t>
+        <w:t>(Vuelve a login)</w:t>
       </w:r>
     </w:p>
     <w:p>
@@ -420,27 +315,14 @@
         </w:numPr>
       </w:pPr>
       <w:r>
-        <w:t xml:space="preserve">Error en acceso a </w:t>
-      </w:r>
-      <w:proofErr w:type="spellStart"/>
-      <w:r>
-        <w:t>bse</w:t>
-      </w:r>
-      <w:proofErr w:type="spellEnd"/>
-      <w:r>
-        <w:t xml:space="preserve"> de datos (</w:t>
+        <w:t>Error en acceso a bse de datos (</w:t>
       </w:r>
       <w:r>
         <w:t>V</w:t>
       </w:r>
       <w:r>
-        <w:t xml:space="preserve">uelve a </w:t>
-      </w:r>
-      <w:proofErr w:type="spellStart"/>
-      <w:r>
-        <w:t>login</w:t>
-      </w:r>
-      <w:proofErr w:type="spellEnd"/>
+        <w:t>uelve a login</w:t>
+      </w:r>
       <w:r>
         <w:t>)</w:t>
       </w:r>
@@ -489,18 +371,236 @@
           <w:b/>
           <w:bCs/>
         </w:rPr>
-        <w:t xml:space="preserve">Pruebas unitarias de la capa </w:t>
-      </w:r>
-      <w:proofErr w:type="spellStart"/>
-      <w:r>
-        <w:rPr>
-          <w:b/>
-          <w:bCs/>
-        </w:rPr>
-        <w:t>Bussines</w:t>
-      </w:r>
-      <w:proofErr w:type="spellEnd"/>
-    </w:p>
+        <w:t>Pruebas unitarias de la capa Bussines</w:t>
+      </w:r>
+    </w:p>
+    <w:p>
+      <w:r>
+        <w:t>Para la implementación de las pruebas será necesario el uso de mocks para las interfaces DAO correspondiente, se implementarán estos mocks mediante mockito.</w:t>
+      </w:r>
+    </w:p>
+    <w:p/>
+    <w:p>
+      <w:r>
+        <w:lastRenderedPageBreak/>
+        <w:t>Clase GestionPedidos</w:t>
+      </w:r>
+    </w:p>
+    <w:p>
+      <w:pPr>
+        <w:pStyle w:val="Prrafodelista"/>
+        <w:numPr>
+          <w:ilvl w:val="0"/>
+          <w:numId w:val="8"/>
+        </w:numPr>
+      </w:pPr>
+      <w:r>
+        <w:t>Método incluyeArticulo(Articulo articulo, int cantidad) throws DataAccessException, StockInsuficienteException</w:t>
+      </w:r>
+    </w:p>
+    <w:p>
+      <w:pPr>
+        <w:pStyle w:val="Prrafodelista"/>
+      </w:pPr>
+    </w:p>
+    <w:tbl>
+      <w:tblPr>
+        <w:tblStyle w:val="Tablaconcuadrcula"/>
+        <w:tblW w:w="9498" w:type="dxa"/>
+        <w:tblInd w:w="-5" w:type="dxa"/>
+        <w:tblLook w:val="04A0" w:firstRow="1" w:lastRow="0" w:firstColumn="1" w:lastColumn="0" w:noHBand="0" w:noVBand="1"/>
+      </w:tblPr>
+      <w:tblGrid>
+        <w:gridCol w:w="993"/>
+        <w:gridCol w:w="4014"/>
+        <w:gridCol w:w="4491"/>
+      </w:tblGrid>
+      <w:tr>
+        <w:tc>
+          <w:tcPr>
+            <w:tcW w:w="993" w:type="dxa"/>
+          </w:tcPr>
+          <w:p>
+            <w:pPr>
+              <w:pStyle w:val="Prrafodelista"/>
+              <w:ind w:left="0"/>
+            </w:pPr>
+            <w:r>
+              <w:t>UB1.a</w:t>
+            </w:r>
+          </w:p>
+        </w:tc>
+        <w:tc>
+          <w:tcPr>
+            <w:tcW w:w="4014" w:type="dxa"/>
+          </w:tcPr>
+          <w:p>
+            <w:pPr>
+              <w:pStyle w:val="Prrafodelista"/>
+              <w:ind w:left="0"/>
+            </w:pPr>
+            <w:r>
+              <w:t>articuloA = Articulo(“A”,20.0,30), 10</w:t>
+            </w:r>
+          </w:p>
+        </w:tc>
+        <w:tc>
+          <w:tcPr>
+            <w:tcW w:w="4491" w:type="dxa"/>
+          </w:tcPr>
+          <w:p>
+            <w:pPr>
+              <w:pStyle w:val="Prrafodelista"/>
+              <w:ind w:left="0"/>
+            </w:pPr>
+            <w:r>
+              <w:t>LineaPedido(ArticuloA,10,200.0) (Comprobar que se ha añadido en la lista del componente)</w:t>
+            </w:r>
+          </w:p>
+        </w:tc>
+      </w:tr>
+      <w:tr>
+        <w:tc>
+          <w:tcPr>
+            <w:tcW w:w="993" w:type="dxa"/>
+          </w:tcPr>
+          <w:p>
+            <w:pPr>
+              <w:pStyle w:val="Prrafodelista"/>
+              <w:ind w:left="0"/>
+            </w:pPr>
+            <w:r>
+              <w:t>UB1.b</w:t>
+            </w:r>
+          </w:p>
+        </w:tc>
+        <w:tc>
+          <w:tcPr>
+            <w:tcW w:w="4014" w:type="dxa"/>
+          </w:tcPr>
+          <w:p>
+            <w:pPr>
+              <w:pStyle w:val="Prrafodelista"/>
+              <w:ind w:left="0"/>
+            </w:pPr>
+            <w:r>
+              <w:t>articuloA = Articulo”A”,20.0,20), 20</w:t>
+            </w:r>
+          </w:p>
+        </w:tc>
+        <w:tc>
+          <w:tcPr>
+            <w:tcW w:w="4491" w:type="dxa"/>
+          </w:tcPr>
+          <w:p>
+            <w:pPr>
+              <w:pStyle w:val="Prrafodelista"/>
+              <w:ind w:left="0"/>
+            </w:pPr>
+          </w:p>
+        </w:tc>
+      </w:tr>
+      <w:tr>
+        <w:tc>
+          <w:tcPr>
+            <w:tcW w:w="993" w:type="dxa"/>
+          </w:tcPr>
+          <w:p>
+            <w:pPr>
+              <w:pStyle w:val="Prrafodelista"/>
+              <w:ind w:left="0"/>
+            </w:pPr>
+            <w:r>
+              <w:t>UB1.</w:t>
+            </w:r>
+            <w:r>
+              <w:t>c</w:t>
+            </w:r>
+          </w:p>
+        </w:tc>
+        <w:tc>
+          <w:tcPr>
+            <w:tcW w:w="4014" w:type="dxa"/>
+          </w:tcPr>
+          <w:p>
+            <w:pPr>
+              <w:pStyle w:val="Prrafodelista"/>
+              <w:ind w:left="0"/>
+            </w:pPr>
+            <w:r>
+              <w:t>articuloB = Articulo(“B”,20.0,0), 10</w:t>
+            </w:r>
+          </w:p>
+        </w:tc>
+        <w:tc>
+          <w:tcPr>
+            <w:tcW w:w="4491" w:type="dxa"/>
+          </w:tcPr>
+          <w:p>
+            <w:pPr>
+              <w:pStyle w:val="Prrafodelista"/>
+              <w:ind w:left="0"/>
+            </w:pPr>
+            <w:r>
+              <w:t>StockInsuficienteException</w:t>
+            </w:r>
+          </w:p>
+        </w:tc>
+      </w:tr>
+      <w:tr>
+        <w:tc>
+          <w:tcPr>
+            <w:tcW w:w="993" w:type="dxa"/>
+          </w:tcPr>
+          <w:p>
+            <w:pPr>
+              <w:pStyle w:val="Prrafodelista"/>
+              <w:ind w:left="0"/>
+            </w:pPr>
+            <w:r>
+              <w:t>UB1.</w:t>
+            </w:r>
+            <w:r>
+              <w:t>d</w:t>
+            </w:r>
+          </w:p>
+        </w:tc>
+        <w:tc>
+          <w:tcPr>
+            <w:tcW w:w="4014" w:type="dxa"/>
+          </w:tcPr>
+          <w:p>
+            <w:pPr>
+              <w:pStyle w:val="Prrafodelista"/>
+              <w:ind w:left="0"/>
+            </w:pPr>
+            <w:r>
+              <w:t>articuloF = Articulo(“F”,20.0,10), 10</w:t>
+            </w:r>
+          </w:p>
+        </w:tc>
+        <w:tc>
+          <w:tcPr>
+            <w:tcW w:w="4491" w:type="dxa"/>
+          </w:tcPr>
+          <w:p>
+            <w:pPr>
+              <w:pStyle w:val="Prrafodelista"/>
+              <w:ind w:left="0"/>
+            </w:pPr>
+            <w:r>
+              <w:t>DataAccessException</w:t>
+            </w:r>
+          </w:p>
+        </w:tc>
+      </w:tr>
+    </w:tbl>
+    <w:p>
+      <w:pPr>
+        <w:pStyle w:val="Prrafodelista"/>
+      </w:pPr>
+    </w:p>
+    <w:p/>
     <w:p>
       <w:r>
         <w:tab/>
@@ -522,6 +622,119 @@
 <file path=word/numbering.xml><?xml version="1.0" encoding="utf-8"?>
 <w:numbering xmlns:wpc="http://schemas.microsoft.com/office/word/2010/wordprocessingCanvas" xmlns:cx="http://schemas.microsoft.com/office/drawing/2014/chartex" xmlns:cx1="http://schemas.microsoft.com/office/drawing/2015/9/8/chartex" xmlns:cx2="http://schemas.microsoft.com/office/drawing/2015/10/21/chartex" xmlns:cx3="http://schemas.microsoft.com/office/drawing/2016/5/9/chartex" xmlns:cx4="http://schemas.microsoft.com/office/drawing/2016/5/10/chartex" xmlns:cx5="http://schemas.microsoft.com/office/drawing/2016/5/11/chartex" xmlns:cx6="http://schemas.microsoft.com/office/drawing/2016/5/12/chartex" xmlns:cx7="http://schemas.microsoft.com/office/drawing/2016/5/13/chartex" xmlns:cx8="http://schemas.microsoft.com/office/drawing/2016/5/14/chartex" xmlns:mc="http://schemas.openxmlformats.org/markup-compatibility/2006" xmlns:aink="http://schemas.microsoft.com/office/drawing/2016/ink" xmlns:am3d="http://schemas.microsoft.com/office/drawing/2017/model3d" xmlns:o="urn:schemas-microsoft-com:office:office" xmlns:oel="http://schemas.microsoft.com/office/2019/extlst" xmlns:r="http://schemas.openxmlformats.org/officeDocument/2006/relationships" xmlns:m="http://schemas.openxmlformats.org/officeDocument/2006/math" xmlns:v="urn:schemas-microsoft-com:vml" xmlns:wp14="http://schemas.microsoft.com/office/word/2010/wordprocessingDrawing" xmlns:wp="http://schemas.openxmlformats.org/drawingml/2006/wordprocessingDrawing" xmlns:w10="urn:schemas-microsoft-com:office:word" xmlns:w="http://schemas.openxmlformats.org/wordprocessingml/2006/main" xmlns:w14="http://schemas.microsoft.com/office/word/2010/wordml" xmlns:w15="http://schemas.microsoft.com/office/word/2012/wordml" xmlns:w16cex="http://schemas.microsoft.com/office/word/2018/wordml/cex" xmlns:w16cid="http://schemas.microsoft.com/office/word/2016/wordml/cid" xmlns:w16="http://schemas.microsoft.com/office/word/2018/wordml" xmlns:w16du="http://schemas.microsoft.com/office/word/2023/wordml/word16du" xmlns:w16sdtdh="http://schemas.microsoft.com/office/word/2020/wordml/sdtdatahash" xmlns:w16se="http://schemas.microsoft.com/office/word/2015/wordml/symex" xmlns:wpg="http://schemas.microsoft.com/office/word/2010/wordprocessingGroup" xmlns:wpi="http://schemas.microsoft.com/office/word/2010/wordprocessingInk" xmlns:wne="http://schemas.microsoft.com/office/word/2006/wordml" xmlns:wps="http://schemas.microsoft.com/office/word/2010/wordprocessingShape" mc:Ignorable="w14 w15 w16se w16cid w16 w16cex w16sdtdh w16du wp14">
   <w:abstractNum w:abstractNumId="0" w15:restartNumberingAfterBreak="0">
+    <w:nsid w:val="07F454C5"/>
+    <w:multiLevelType w:val="hybridMultilevel"/>
+    <w:tmpl w:val="C60431EC"/>
+    <w:lvl w:ilvl="0" w:tplc="0C0A0001">
+      <w:start w:val="1"/>
+      <w:numFmt w:val="bullet"/>
+      <w:lvlText w:val=""/>
+      <w:lvlJc w:val="left"/>
+      <w:pPr>
+        <w:ind w:left="720" w:hanging="360"/>
+      </w:pPr>
+      <w:rPr>
+        <w:rFonts w:ascii="Symbol" w:hAnsi="Symbol" w:hint="default"/>
+      </w:rPr>
+    </w:lvl>
+    <w:lvl w:ilvl="1" w:tplc="0C0A0003" w:tentative="1">
+      <w:start w:val="1"/>
+      <w:numFmt w:val="bullet"/>
+      <w:lvlText w:val="o"/>
+      <w:lvlJc w:val="left"/>
+      <w:pPr>
+        <w:ind w:left="1440" w:hanging="360"/>
+      </w:pPr>
+      <w:rPr>
+        <w:rFonts w:ascii="Courier New" w:hAnsi="Courier New" w:cs="Courier New" w:hint="default"/>
+      </w:rPr>
+    </w:lvl>
+    <w:lvl w:ilvl="2" w:tplc="0C0A0005" w:tentative="1">
+      <w:start w:val="1"/>
+      <w:numFmt w:val="bullet"/>
+      <w:lvlText w:val=""/>
+      <w:lvlJc w:val="left"/>
+      <w:pPr>
+        <w:ind w:left="2160" w:hanging="360"/>
+      </w:pPr>
+      <w:rPr>
+        <w:rFonts w:ascii="Wingdings" w:hAnsi="Wingdings" w:hint="default"/>
+      </w:rPr>
+    </w:lvl>
+    <w:lvl w:ilvl="3" w:tplc="0C0A0001" w:tentative="1">
+      <w:start w:val="1"/>
+      <w:numFmt w:val="bullet"/>
+      <w:lvlText w:val=""/>
+      <w:lvlJc w:val="left"/>
+      <w:pPr>
+        <w:ind w:left="2880" w:hanging="360"/>
+      </w:pPr>
+      <w:rPr>
+        <w:rFonts w:ascii="Symbol" w:hAnsi="Symbol" w:hint="default"/>
+      </w:rPr>
+    </w:lvl>
+    <w:lvl w:ilvl="4" w:tplc="0C0A0003" w:tentative="1">
+      <w:start w:val="1"/>
+      <w:numFmt w:val="bullet"/>
+      <w:lvlText w:val="o"/>
+      <w:lvlJc w:val="left"/>
+      <w:pPr>
+        <w:ind w:left="3600" w:hanging="360"/>
+      </w:pPr>
+      <w:rPr>
+        <w:rFonts w:ascii="Courier New" w:hAnsi="Courier New" w:cs="Courier New" w:hint="default"/>
+      </w:rPr>
+    </w:lvl>
+    <w:lvl w:ilvl="5" w:tplc="0C0A0005" w:tentative="1">
+      <w:start w:val="1"/>
+      <w:numFmt w:val="bullet"/>
+      <w:lvlText w:val=""/>
+      <w:lvlJc w:val="left"/>
+      <w:pPr>
+        <w:ind w:left="4320" w:hanging="360"/>
+      </w:pPr>
+      <w:rPr>
+        <w:rFonts w:ascii="Wingdings" w:hAnsi="Wingdings" w:hint="default"/>
+      </w:rPr>
+    </w:lvl>
+    <w:lvl w:ilvl="6" w:tplc="0C0A0001" w:tentative="1">
+      <w:start w:val="1"/>
+      <w:numFmt w:val="bullet"/>
+      <w:lvlText w:val=""/>
+      <w:lvlJc w:val="left"/>
+      <w:pPr>
+        <w:ind w:left="5040" w:hanging="360"/>
+      </w:pPr>
+      <w:rPr>
+        <w:rFonts w:ascii="Symbol" w:hAnsi="Symbol" w:hint="default"/>
+      </w:rPr>
+    </w:lvl>
+    <w:lvl w:ilvl="7" w:tplc="0C0A0003" w:tentative="1">
+      <w:start w:val="1"/>
+      <w:numFmt w:val="bullet"/>
+      <w:lvlText w:val="o"/>
+      <w:lvlJc w:val="left"/>
+      <w:pPr>
+        <w:ind w:left="5760" w:hanging="360"/>
+      </w:pPr>
+      <w:rPr>
+        <w:rFonts w:ascii="Courier New" w:hAnsi="Courier New" w:cs="Courier New" w:hint="default"/>
+      </w:rPr>
+    </w:lvl>
+    <w:lvl w:ilvl="8" w:tplc="0C0A0005" w:tentative="1">
+      <w:start w:val="1"/>
+      <w:numFmt w:val="bullet"/>
+      <w:lvlText w:val=""/>
+      <w:lvlJc w:val="left"/>
+      <w:pPr>
+        <w:ind w:left="6480" w:hanging="360"/>
+      </w:pPr>
+      <w:rPr>
+        <w:rFonts w:ascii="Wingdings" w:hAnsi="Wingdings" w:hint="default"/>
+      </w:rPr>
+    </w:lvl>
+  </w:abstractNum>
+  <w:abstractNum w:abstractNumId="1" w15:restartNumberingAfterBreak="0">
     <w:nsid w:val="1EFB3834"/>
     <w:multiLevelType w:val="hybridMultilevel"/>
     <w:tmpl w:val="711A84EE"/>
@@ -610,7 +823,7 @@
       </w:pPr>
     </w:lvl>
   </w:abstractNum>
-  <w:abstractNum w:abstractNumId="1" w15:restartNumberingAfterBreak="0">
+  <w:abstractNum w:abstractNumId="2" w15:restartNumberingAfterBreak="0">
     <w:nsid w:val="271A403F"/>
     <w:multiLevelType w:val="hybridMultilevel"/>
     <w:tmpl w:val="6C767EE0"/>
@@ -722,7 +935,7 @@
       </w:rPr>
     </w:lvl>
   </w:abstractNum>
-  <w:abstractNum w:abstractNumId="2" w15:restartNumberingAfterBreak="0">
+  <w:abstractNum w:abstractNumId="3" w15:restartNumberingAfterBreak="0">
     <w:nsid w:val="4C423F44"/>
     <w:multiLevelType w:val="hybridMultilevel"/>
     <w:tmpl w:val="E3E2E63E"/>
@@ -834,7 +1047,7 @@
       </w:rPr>
     </w:lvl>
   </w:abstractNum>
-  <w:abstractNum w:abstractNumId="3" w15:restartNumberingAfterBreak="0">
+  <w:abstractNum w:abstractNumId="4" w15:restartNumberingAfterBreak="0">
     <w:nsid w:val="68763A28"/>
     <w:multiLevelType w:val="hybridMultilevel"/>
     <w:tmpl w:val="D0BC4062"/>
@@ -946,7 +1159,7 @@
       </w:rPr>
     </w:lvl>
   </w:abstractNum>
-  <w:abstractNum w:abstractNumId="4" w15:restartNumberingAfterBreak="0">
+  <w:abstractNum w:abstractNumId="5" w15:restartNumberingAfterBreak="0">
     <w:nsid w:val="6907006B"/>
     <w:multiLevelType w:val="hybridMultilevel"/>
     <w:tmpl w:val="243EC24E"/>
@@ -1035,7 +1248,120 @@
       </w:pPr>
     </w:lvl>
   </w:abstractNum>
-  <w:abstractNum w:abstractNumId="5" w15:restartNumberingAfterBreak="0">
+  <w:abstractNum w:abstractNumId="6" w15:restartNumberingAfterBreak="0">
+    <w:nsid w:val="76CA7CA6"/>
+    <w:multiLevelType w:val="hybridMultilevel"/>
+    <w:tmpl w:val="7554ADA8"/>
+    <w:lvl w:ilvl="0" w:tplc="0C0A0001">
+      <w:start w:val="1"/>
+      <w:numFmt w:val="bullet"/>
+      <w:lvlText w:val=""/>
+      <w:lvlJc w:val="left"/>
+      <w:pPr>
+        <w:ind w:left="1423" w:hanging="360"/>
+      </w:pPr>
+      <w:rPr>
+        <w:rFonts w:ascii="Symbol" w:hAnsi="Symbol" w:hint="default"/>
+      </w:rPr>
+    </w:lvl>
+    <w:lvl w:ilvl="1" w:tplc="0C0A0003" w:tentative="1">
+      <w:start w:val="1"/>
+      <w:numFmt w:val="bullet"/>
+      <w:lvlText w:val="o"/>
+      <w:lvlJc w:val="left"/>
+      <w:pPr>
+        <w:ind w:left="2143" w:hanging="360"/>
+      </w:pPr>
+      <w:rPr>
+        <w:rFonts w:ascii="Courier New" w:hAnsi="Courier New" w:cs="Courier New" w:hint="default"/>
+      </w:rPr>
+    </w:lvl>
+    <w:lvl w:ilvl="2" w:tplc="0C0A0005" w:tentative="1">
+      <w:start w:val="1"/>
+      <w:numFmt w:val="bullet"/>
+      <w:lvlText w:val=""/>
+      <w:lvlJc w:val="left"/>
+      <w:pPr>
+        <w:ind w:left="2863" w:hanging="360"/>
+      </w:pPr>
+      <w:rPr>
+        <w:rFonts w:ascii="Wingdings" w:hAnsi="Wingdings" w:hint="default"/>
+      </w:rPr>
+    </w:lvl>
+    <w:lvl w:ilvl="3" w:tplc="0C0A0001" w:tentative="1">
+      <w:start w:val="1"/>
+      <w:numFmt w:val="bullet"/>
+      <w:lvlText w:val=""/>
+      <w:lvlJc w:val="left"/>
+      <w:pPr>
+        <w:ind w:left="3583" w:hanging="360"/>
+      </w:pPr>
+      <w:rPr>
+        <w:rFonts w:ascii="Symbol" w:hAnsi="Symbol" w:hint="default"/>
+      </w:rPr>
+    </w:lvl>
+    <w:lvl w:ilvl="4" w:tplc="0C0A0003" w:tentative="1">
+      <w:start w:val="1"/>
+      <w:numFmt w:val="bullet"/>
+      <w:lvlText w:val="o"/>
+      <w:lvlJc w:val="left"/>
+      <w:pPr>
+        <w:ind w:left="4303" w:hanging="360"/>
+      </w:pPr>
+      <w:rPr>
+        <w:rFonts w:ascii="Courier New" w:hAnsi="Courier New" w:cs="Courier New" w:hint="default"/>
+      </w:rPr>
+    </w:lvl>
+    <w:lvl w:ilvl="5" w:tplc="0C0A0005" w:tentative="1">
+      <w:start w:val="1"/>
+      <w:numFmt w:val="bullet"/>
+      <w:lvlText w:val=""/>
+      <w:lvlJc w:val="left"/>
+      <w:pPr>
+        <w:ind w:left="5023" w:hanging="360"/>
+      </w:pPr>
+      <w:rPr>
+        <w:rFonts w:ascii="Wingdings" w:hAnsi="Wingdings" w:hint="default"/>
+      </w:rPr>
+    </w:lvl>
+    <w:lvl w:ilvl="6" w:tplc="0C0A0001" w:tentative="1">
+      <w:start w:val="1"/>
+      <w:numFmt w:val="bullet"/>
+      <w:lvlText w:val=""/>
+      <w:lvlJc w:val="left"/>
+      <w:pPr>
+        <w:ind w:left="5743" w:hanging="360"/>
+      </w:pPr>
+      <w:rPr>
+        <w:rFonts w:ascii="Symbol" w:hAnsi="Symbol" w:hint="default"/>
+      </w:rPr>
+    </w:lvl>
+    <w:lvl w:ilvl="7" w:tplc="0C0A0003" w:tentative="1">
+      <w:start w:val="1"/>
+      <w:numFmt w:val="bullet"/>
+      <w:lvlText w:val="o"/>
+      <w:lvlJc w:val="left"/>
+      <w:pPr>
+        <w:ind w:left="6463" w:hanging="360"/>
+      </w:pPr>
+      <w:rPr>
+        <w:rFonts w:ascii="Courier New" w:hAnsi="Courier New" w:cs="Courier New" w:hint="default"/>
+      </w:rPr>
+    </w:lvl>
+    <w:lvl w:ilvl="8" w:tplc="0C0A0005" w:tentative="1">
+      <w:start w:val="1"/>
+      <w:numFmt w:val="bullet"/>
+      <w:lvlText w:val=""/>
+      <w:lvlJc w:val="left"/>
+      <w:pPr>
+        <w:ind w:left="7183" w:hanging="360"/>
+      </w:pPr>
+      <w:rPr>
+        <w:rFonts w:ascii="Wingdings" w:hAnsi="Wingdings" w:hint="default"/>
+      </w:rPr>
+    </w:lvl>
+  </w:abstractNum>
+  <w:abstractNum w:abstractNumId="7" w15:restartNumberingAfterBreak="0">
     <w:nsid w:val="7AA02C0B"/>
     <w:multiLevelType w:val="hybridMultilevel"/>
     <w:tmpl w:val="25E653BC"/>
@@ -1125,22 +1451,28 @@
     </w:lvl>
   </w:abstractNum>
   <w:num w:numId="1" w16cid:durableId="349263553">
+    <w:abstractNumId w:val="2"/>
+  </w:num>
+  <w:num w:numId="2" w16cid:durableId="1277103594">
+    <w:abstractNumId w:val="4"/>
+  </w:num>
+  <w:num w:numId="3" w16cid:durableId="2030906074">
+    <w:abstractNumId w:val="3"/>
+  </w:num>
+  <w:num w:numId="4" w16cid:durableId="430928974">
     <w:abstractNumId w:val="1"/>
   </w:num>
-  <w:num w:numId="2" w16cid:durableId="1277103594">
-    <w:abstractNumId w:val="3"/>
-  </w:num>
-  <w:num w:numId="3" w16cid:durableId="2030906074">
-    <w:abstractNumId w:val="2"/>
-  </w:num>
-  <w:num w:numId="4" w16cid:durableId="430928974">
-    <w:abstractNumId w:val="0"/>
-  </w:num>
   <w:num w:numId="5" w16cid:durableId="1742752087">
-    <w:abstractNumId w:val="4"/>
+    <w:abstractNumId w:val="5"/>
   </w:num>
   <w:num w:numId="6" w16cid:durableId="2023505505">
-    <w:abstractNumId w:val="5"/>
+    <w:abstractNumId w:val="7"/>
+  </w:num>
+  <w:num w:numId="7" w16cid:durableId="1151752627">
+    <w:abstractNumId w:val="6"/>
+  </w:num>
+  <w:num w:numId="8" w16cid:durableId="1179006719">
+    <w:abstractNumId w:val="0"/>
   </w:num>
 </w:numbering>
 </file>
@@ -2062,6 +2394,25 @@
       <w:spacing w:val="5"/>
     </w:rPr>
   </w:style>
+  <w:style w:type="table" w:styleId="Tablaconcuadrcula">
+    <w:name w:val="Table Grid"/>
+    <w:basedOn w:val="Tablanormal"/>
+    <w:uiPriority w:val="39"/>
+    <w:rsid w:val="0075709F"/>
+    <w:pPr>
+      <w:spacing w:after="0" w:line="240" w:lineRule="auto"/>
+    </w:pPr>
+    <w:tblPr>
+      <w:tblBorders>
+        <w:top w:val="single" w:sz="4" w:space="0" w:color="auto"/>
+        <w:left w:val="single" w:sz="4" w:space="0" w:color="auto"/>
+        <w:bottom w:val="single" w:sz="4" w:space="0" w:color="auto"/>
+        <w:right w:val="single" w:sz="4" w:space="0" w:color="auto"/>
+        <w:insideH w:val="single" w:sz="4" w:space="0" w:color="auto"/>
+        <w:insideV w:val="single" w:sz="4" w:space="0" w:color="auto"/>
+      </w:tblBorders>
+    </w:tblPr>
+  </w:style>
 </w:styles>
 </file>
 

</xml_diff>

<commit_message>
añadidos  cambios al plan de pruebas
</commit_message>
<xml_diff>
--- a/SupermercadoUC_TestPlan.docx
+++ b/SupermercadoUC_TestPlan.docx
@@ -4,7 +4,7 @@
   <w:body>
     <w:p>
       <w:pPr>
-        <w:pStyle w:val="Ttulo1"/>
+        <w:pStyle w:val="Heading1"/>
         <w:jc w:val="center"/>
       </w:pPr>
       <w:r>
@@ -66,7 +66,7 @@
     </w:p>
     <w:p>
       <w:pPr>
-        <w:pStyle w:val="Prrafodelista"/>
+        <w:pStyle w:val="ListParagraph"/>
         <w:numPr>
           <w:ilvl w:val="0"/>
           <w:numId w:val="3"/>
@@ -78,7 +78,7 @@
     </w:p>
     <w:p>
       <w:pPr>
-        <w:pStyle w:val="Prrafodelista"/>
+        <w:pStyle w:val="ListParagraph"/>
         <w:numPr>
           <w:ilvl w:val="0"/>
           <w:numId w:val="3"/>
@@ -127,7 +127,7 @@
     </w:p>
     <w:p>
       <w:pPr>
-        <w:pStyle w:val="Prrafodelista"/>
+        <w:pStyle w:val="ListParagraph"/>
         <w:numPr>
           <w:ilvl w:val="0"/>
           <w:numId w:val="4"/>
@@ -139,7 +139,7 @@
     </w:p>
     <w:p>
       <w:pPr>
-        <w:pStyle w:val="Prrafodelista"/>
+        <w:pStyle w:val="ListParagraph"/>
         <w:numPr>
           <w:ilvl w:val="0"/>
           <w:numId w:val="4"/>
@@ -160,7 +160,7 @@
     </w:p>
     <w:p>
       <w:pPr>
-        <w:pStyle w:val="Prrafodelista"/>
+        <w:pStyle w:val="ListParagraph"/>
         <w:numPr>
           <w:ilvl w:val="0"/>
           <w:numId w:val="4"/>
@@ -189,7 +189,7 @@
     </w:p>
     <w:p>
       <w:pPr>
-        <w:pStyle w:val="Prrafodelista"/>
+        <w:pStyle w:val="ListParagraph"/>
         <w:numPr>
           <w:ilvl w:val="0"/>
           <w:numId w:val="5"/>
@@ -201,7 +201,7 @@
     </w:p>
     <w:p>
       <w:pPr>
-        <w:pStyle w:val="Prrafodelista"/>
+        <w:pStyle w:val="ListParagraph"/>
         <w:numPr>
           <w:ilvl w:val="0"/>
           <w:numId w:val="5"/>
@@ -213,7 +213,7 @@
     </w:p>
     <w:p>
       <w:pPr>
-        <w:pStyle w:val="Prrafodelista"/>
+        <w:pStyle w:val="ListParagraph"/>
         <w:numPr>
           <w:ilvl w:val="0"/>
           <w:numId w:val="5"/>
@@ -239,7 +239,7 @@
     </w:p>
     <w:p>
       <w:pPr>
-        <w:pStyle w:val="Prrafodelista"/>
+        <w:pStyle w:val="ListParagraph"/>
         <w:numPr>
           <w:ilvl w:val="0"/>
           <w:numId w:val="6"/>
@@ -251,7 +251,7 @@
     </w:p>
     <w:p>
       <w:pPr>
-        <w:pStyle w:val="Prrafodelista"/>
+        <w:pStyle w:val="ListParagraph"/>
         <w:numPr>
           <w:ilvl w:val="1"/>
           <w:numId w:val="6"/>
@@ -263,7 +263,7 @@
     </w:p>
     <w:p>
       <w:pPr>
-        <w:pStyle w:val="Prrafodelista"/>
+        <w:pStyle w:val="ListParagraph"/>
         <w:numPr>
           <w:ilvl w:val="1"/>
           <w:numId w:val="6"/>
@@ -287,7 +287,7 @@
     </w:p>
     <w:p>
       <w:pPr>
-        <w:pStyle w:val="Prrafodelista"/>
+        <w:pStyle w:val="ListParagraph"/>
         <w:numPr>
           <w:ilvl w:val="0"/>
           <w:numId w:val="6"/>
@@ -308,7 +308,7 @@
     </w:p>
     <w:p>
       <w:pPr>
-        <w:pStyle w:val="Prrafodelista"/>
+        <w:pStyle w:val="ListParagraph"/>
         <w:numPr>
           <w:ilvl w:val="0"/>
           <w:numId w:val="6"/>
@@ -388,7 +388,7 @@
     </w:p>
     <w:p>
       <w:pPr>
-        <w:pStyle w:val="Prrafodelista"/>
+        <w:pStyle w:val="ListParagraph"/>
         <w:numPr>
           <w:ilvl w:val="0"/>
           <w:numId w:val="8"/>
@@ -400,12 +400,12 @@
     </w:p>
     <w:p>
       <w:pPr>
-        <w:pStyle w:val="Prrafodelista"/>
+        <w:pStyle w:val="ListParagraph"/>
       </w:pPr>
     </w:p>
     <w:tbl>
       <w:tblPr>
-        <w:tblStyle w:val="Tablaconcuadrcula"/>
+        <w:tblStyle w:val="TableGrid"/>
         <w:tblW w:w="9498" w:type="dxa"/>
         <w:tblInd w:w="-5" w:type="dxa"/>
         <w:tblLook w:val="04A0" w:firstRow="1" w:lastRow="0" w:firstColumn="1" w:lastColumn="0" w:noHBand="0" w:noVBand="1"/>
@@ -422,7 +422,7 @@
           </w:tcPr>
           <w:p>
             <w:pPr>
-              <w:pStyle w:val="Prrafodelista"/>
+              <w:pStyle w:val="ListParagraph"/>
               <w:ind w:left="0"/>
             </w:pPr>
             <w:r>
@@ -436,7 +436,7 @@
           </w:tcPr>
           <w:p>
             <w:pPr>
-              <w:pStyle w:val="Prrafodelista"/>
+              <w:pStyle w:val="ListParagraph"/>
               <w:ind w:left="0"/>
             </w:pPr>
             <w:r>
@@ -450,7 +450,7 @@
           </w:tcPr>
           <w:p>
             <w:pPr>
-              <w:pStyle w:val="Prrafodelista"/>
+              <w:pStyle w:val="ListParagraph"/>
               <w:ind w:left="0"/>
             </w:pPr>
             <w:r>
@@ -466,7 +466,7 @@
           </w:tcPr>
           <w:p>
             <w:pPr>
-              <w:pStyle w:val="Prrafodelista"/>
+              <w:pStyle w:val="ListParagraph"/>
               <w:ind w:left="0"/>
             </w:pPr>
             <w:r>
@@ -480,11 +480,20 @@
           </w:tcPr>
           <w:p>
             <w:pPr>
-              <w:pStyle w:val="Prrafodelista"/>
+              <w:pStyle w:val="ListParagraph"/>
               <w:ind w:left="0"/>
             </w:pPr>
             <w:r>
-              <w:t>articuloA = Articulo”A”,20.0,20), 20</w:t>
+              <w:t>Con LineaPedido de UB1.a en GestionPedidos</w:t>
+            </w:r>
+          </w:p>
+          <w:p>
+            <w:pPr>
+              <w:pStyle w:val="ListParagraph"/>
+              <w:ind w:left="0"/>
+            </w:pPr>
+            <w:r>
+              <w:t>ArticuloA = Articulo(“A”,20.0,30),10</w:t>
             </w:r>
           </w:p>
         </w:tc>
@@ -494,7 +503,117 @@
           </w:tcPr>
           <w:p>
             <w:pPr>
-              <w:pStyle w:val="Prrafodelista"/>
+              <w:pStyle w:val="ListParagraph"/>
+              <w:ind w:left="0"/>
+            </w:pPr>
+            <w:r>
+              <w:t>LineaPedido(ArticuloA,</w:t>
+            </w:r>
+            <w:r>
+              <w:t>2</w:t>
+            </w:r>
+            <w:r>
+              <w:t>0,</w:t>
+            </w:r>
+            <w:r>
+              <w:t>4</w:t>
+            </w:r>
+            <w:r>
+              <w:t>00.0) (Comprobar que se ha</w:t>
+            </w:r>
+            <w:r>
+              <w:t xml:space="preserve"> actualizado</w:t>
+            </w:r>
+            <w:r>
+              <w:t xml:space="preserve"> en la lista del componente)</w:t>
+            </w:r>
+          </w:p>
+        </w:tc>
+      </w:tr>
+      <w:tr>
+        <w:tc>
+          <w:tcPr>
+            <w:tcW w:w="993" w:type="dxa"/>
+          </w:tcPr>
+          <w:p>
+            <w:pPr>
+              <w:pStyle w:val="ListParagraph"/>
+              <w:ind w:left="0"/>
+            </w:pPr>
+            <w:r>
+              <w:t>UB1.c</w:t>
+            </w:r>
+          </w:p>
+        </w:tc>
+        <w:tc>
+          <w:tcPr>
+            <w:tcW w:w="4014" w:type="dxa"/>
+          </w:tcPr>
+          <w:p>
+            <w:pPr>
+              <w:pStyle w:val="ListParagraph"/>
+              <w:ind w:left="0"/>
+            </w:pPr>
+            <w:r>
+              <w:t>Con LineaPedido de UB</w:t>
+            </w:r>
+            <w:r>
+              <w:t>1.b</w:t>
+            </w:r>
+            <w:r>
+              <w:t xml:space="preserve"> en GestionPedidos</w:t>
+            </w:r>
+          </w:p>
+          <w:p>
+            <w:pPr>
+              <w:pStyle w:val="ListParagraph"/>
+              <w:ind w:left="0"/>
+            </w:pPr>
+            <w:r>
+              <w:t>ArticuloA = Articulo(“A”,20.0,30),</w:t>
+            </w:r>
+            <w:r>
+              <w:t>2</w:t>
+            </w:r>
+            <w:r>
+              <w:t>0</w:t>
+            </w:r>
+          </w:p>
+        </w:tc>
+        <w:tc>
+          <w:tcPr>
+            <w:tcW w:w="4491" w:type="dxa"/>
+          </w:tcPr>
+          <w:p>
+            <w:pPr>
+              <w:pStyle w:val="ListParagraph"/>
+              <w:ind w:left="0"/>
+            </w:pPr>
+            <w:r>
+              <w:t xml:space="preserve">LineaPedido(ArticuloA,20,400.0) (Comprobar que </w:t>
+            </w:r>
+            <w:r>
+              <w:t>no se</w:t>
+            </w:r>
+            <w:r>
+              <w:t xml:space="preserve"> ha actualizado en la lista del componente)</w:t>
+            </w:r>
+            <w:r>
+              <w:t xml:space="preserve"> y se lanza excepción </w:t>
+            </w:r>
+          </w:p>
+          <w:p>
+            <w:pPr>
+              <w:pStyle w:val="ListParagraph"/>
+              <w:ind w:left="0"/>
+            </w:pPr>
+            <w:r>
+              <w:t>StockInsuficienteException</w:t>
+            </w:r>
+          </w:p>
+          <w:p>
+            <w:pPr>
+              <w:pStyle w:val="ListParagraph"/>
               <w:ind w:left="0"/>
             </w:pPr>
           </w:p>
@@ -507,14 +626,11 @@
           </w:tcPr>
           <w:p>
             <w:pPr>
-              <w:pStyle w:val="Prrafodelista"/>
+              <w:pStyle w:val="ListParagraph"/>
               <w:ind w:left="0"/>
             </w:pPr>
             <w:r>
-              <w:t>UB1.</w:t>
-            </w:r>
-            <w:r>
-              <w:t>c</w:t>
+              <w:t>UB1.e</w:t>
             </w:r>
           </w:p>
         </w:tc>
@@ -524,7 +640,7 @@
           </w:tcPr>
           <w:p>
             <w:pPr>
-              <w:pStyle w:val="Prrafodelista"/>
+              <w:pStyle w:val="ListParagraph"/>
               <w:ind w:left="0"/>
             </w:pPr>
             <w:r>
@@ -538,7 +654,7 @@
           </w:tcPr>
           <w:p>
             <w:pPr>
-              <w:pStyle w:val="Prrafodelista"/>
+              <w:pStyle w:val="ListParagraph"/>
               <w:ind w:left="0"/>
             </w:pPr>
             <w:r>
@@ -554,14 +670,11 @@
           </w:tcPr>
           <w:p>
             <w:pPr>
-              <w:pStyle w:val="Prrafodelista"/>
+              <w:pStyle w:val="ListParagraph"/>
               <w:ind w:left="0"/>
             </w:pPr>
             <w:r>
-              <w:t>UB1.</w:t>
-            </w:r>
-            <w:r>
-              <w:t>d</w:t>
+              <w:t>UB1.f</w:t>
             </w:r>
           </w:p>
         </w:tc>
@@ -571,7 +684,7 @@
           </w:tcPr>
           <w:p>
             <w:pPr>
-              <w:pStyle w:val="Prrafodelista"/>
+              <w:pStyle w:val="ListParagraph"/>
               <w:ind w:left="0"/>
             </w:pPr>
             <w:r>
@@ -585,7 +698,7 @@
           </w:tcPr>
           <w:p>
             <w:pPr>
-              <w:pStyle w:val="Prrafodelista"/>
+              <w:pStyle w:val="ListParagraph"/>
               <w:ind w:left="0"/>
             </w:pPr>
             <w:r>
@@ -597,7 +710,7 @@
     </w:tbl>
     <w:p>
       <w:pPr>
-        <w:pStyle w:val="Prrafodelista"/>
+        <w:pStyle w:val="ListParagraph"/>
       </w:pPr>
     </w:p>
     <w:p/>
@@ -1878,11 +1991,11 @@
     <w:name w:val="Normal"/>
     <w:qFormat/>
   </w:style>
-  <w:style w:type="paragraph" w:styleId="Ttulo1">
+  <w:style w:type="paragraph" w:styleId="Heading1">
     <w:name w:val="heading 1"/>
     <w:basedOn w:val="Normal"/>
     <w:next w:val="Normal"/>
-    <w:link w:val="Ttulo1Car"/>
+    <w:link w:val="Heading1Char"/>
     <w:uiPriority w:val="9"/>
     <w:qFormat/>
     <w:rsid w:val="0001731B"/>
@@ -1899,11 +2012,11 @@
       <w:szCs w:val="40"/>
     </w:rPr>
   </w:style>
-  <w:style w:type="paragraph" w:styleId="Ttulo2">
+  <w:style w:type="paragraph" w:styleId="Heading2">
     <w:name w:val="heading 2"/>
     <w:basedOn w:val="Normal"/>
     <w:next w:val="Normal"/>
-    <w:link w:val="Ttulo2Car"/>
+    <w:link w:val="Heading2Char"/>
     <w:uiPriority w:val="9"/>
     <w:semiHidden/>
     <w:unhideWhenUsed/>
@@ -1922,11 +2035,11 @@
       <w:szCs w:val="32"/>
     </w:rPr>
   </w:style>
-  <w:style w:type="paragraph" w:styleId="Ttulo3">
+  <w:style w:type="paragraph" w:styleId="Heading3">
     <w:name w:val="heading 3"/>
     <w:basedOn w:val="Normal"/>
     <w:next w:val="Normal"/>
-    <w:link w:val="Ttulo3Car"/>
+    <w:link w:val="Heading3Char"/>
     <w:uiPriority w:val="9"/>
     <w:semiHidden/>
     <w:unhideWhenUsed/>
@@ -1945,11 +2058,11 @@
       <w:szCs w:val="28"/>
     </w:rPr>
   </w:style>
-  <w:style w:type="paragraph" w:styleId="Ttulo4">
+  <w:style w:type="paragraph" w:styleId="Heading4">
     <w:name w:val="heading 4"/>
     <w:basedOn w:val="Normal"/>
     <w:next w:val="Normal"/>
-    <w:link w:val="Ttulo4Car"/>
+    <w:link w:val="Heading4Char"/>
     <w:uiPriority w:val="9"/>
     <w:semiHidden/>
     <w:unhideWhenUsed/>
@@ -1968,11 +2081,11 @@
       <w:color w:val="0F4761" w:themeColor="accent1" w:themeShade="BF"/>
     </w:rPr>
   </w:style>
-  <w:style w:type="paragraph" w:styleId="Ttulo5">
+  <w:style w:type="paragraph" w:styleId="Heading5">
     <w:name w:val="heading 5"/>
     <w:basedOn w:val="Normal"/>
     <w:next w:val="Normal"/>
-    <w:link w:val="Ttulo5Car"/>
+    <w:link w:val="Heading5Char"/>
     <w:uiPriority w:val="9"/>
     <w:semiHidden/>
     <w:unhideWhenUsed/>
@@ -1989,11 +2102,11 @@
       <w:color w:val="0F4761" w:themeColor="accent1" w:themeShade="BF"/>
     </w:rPr>
   </w:style>
-  <w:style w:type="paragraph" w:styleId="Ttulo6">
+  <w:style w:type="paragraph" w:styleId="Heading6">
     <w:name w:val="heading 6"/>
     <w:basedOn w:val="Normal"/>
     <w:next w:val="Normal"/>
-    <w:link w:val="Ttulo6Car"/>
+    <w:link w:val="Heading6Char"/>
     <w:uiPriority w:val="9"/>
     <w:semiHidden/>
     <w:unhideWhenUsed/>
@@ -2012,11 +2125,11 @@
       <w:color w:val="595959" w:themeColor="text1" w:themeTint="A6"/>
     </w:rPr>
   </w:style>
-  <w:style w:type="paragraph" w:styleId="Ttulo7">
+  <w:style w:type="paragraph" w:styleId="Heading7">
     <w:name w:val="heading 7"/>
     <w:basedOn w:val="Normal"/>
     <w:next w:val="Normal"/>
-    <w:link w:val="Ttulo7Car"/>
+    <w:link w:val="Heading7Char"/>
     <w:uiPriority w:val="9"/>
     <w:semiHidden/>
     <w:unhideWhenUsed/>
@@ -2033,11 +2146,11 @@
       <w:color w:val="595959" w:themeColor="text1" w:themeTint="A6"/>
     </w:rPr>
   </w:style>
-  <w:style w:type="paragraph" w:styleId="Ttulo8">
+  <w:style w:type="paragraph" w:styleId="Heading8">
     <w:name w:val="heading 8"/>
     <w:basedOn w:val="Normal"/>
     <w:next w:val="Normal"/>
-    <w:link w:val="Ttulo8Car"/>
+    <w:link w:val="Heading8Char"/>
     <w:uiPriority w:val="9"/>
     <w:semiHidden/>
     <w:unhideWhenUsed/>
@@ -2056,11 +2169,11 @@
       <w:color w:val="272727" w:themeColor="text1" w:themeTint="D8"/>
     </w:rPr>
   </w:style>
-  <w:style w:type="paragraph" w:styleId="Ttulo9">
+  <w:style w:type="paragraph" w:styleId="Heading9">
     <w:name w:val="heading 9"/>
     <w:basedOn w:val="Normal"/>
     <w:next w:val="Normal"/>
-    <w:link w:val="Ttulo9Car"/>
+    <w:link w:val="Heading9Char"/>
     <w:uiPriority w:val="9"/>
     <w:semiHidden/>
     <w:unhideWhenUsed/>
@@ -2077,13 +2190,13 @@
       <w:color w:val="272727" w:themeColor="text1" w:themeTint="D8"/>
     </w:rPr>
   </w:style>
-  <w:style w:type="character" w:default="1" w:styleId="Fuentedeprrafopredeter">
+  <w:style w:type="character" w:default="1" w:styleId="DefaultParagraphFont">
     <w:name w:val="Default Paragraph Font"/>
     <w:uiPriority w:val="1"/>
     <w:semiHidden/>
     <w:unhideWhenUsed/>
   </w:style>
-  <w:style w:type="table" w:default="1" w:styleId="Tablanormal">
+  <w:style w:type="table" w:default="1" w:styleId="TableNormal">
     <w:name w:val="Normal Table"/>
     <w:uiPriority w:val="99"/>
     <w:semiHidden/>
@@ -2098,16 +2211,16 @@
       </w:tblCellMar>
     </w:tblPr>
   </w:style>
-  <w:style w:type="numbering" w:default="1" w:styleId="Sinlista">
+  <w:style w:type="numbering" w:default="1" w:styleId="NoList">
     <w:name w:val="No List"/>
     <w:uiPriority w:val="99"/>
     <w:semiHidden/>
     <w:unhideWhenUsed/>
   </w:style>
-  <w:style w:type="character" w:customStyle="1" w:styleId="Ttulo1Car">
-    <w:name w:val="Título 1 Car"/>
-    <w:basedOn w:val="Fuentedeprrafopredeter"/>
-    <w:link w:val="Ttulo1"/>
+  <w:style w:type="character" w:customStyle="1" w:styleId="Heading1Char">
+    <w:name w:val="Heading 1 Char"/>
+    <w:basedOn w:val="DefaultParagraphFont"/>
+    <w:link w:val="Heading1"/>
     <w:uiPriority w:val="9"/>
     <w:rsid w:val="0001731B"/>
     <w:rPr>
@@ -2117,10 +2230,10 @@
       <w:szCs w:val="40"/>
     </w:rPr>
   </w:style>
-  <w:style w:type="character" w:customStyle="1" w:styleId="Ttulo2Car">
-    <w:name w:val="Título 2 Car"/>
-    <w:basedOn w:val="Fuentedeprrafopredeter"/>
-    <w:link w:val="Ttulo2"/>
+  <w:style w:type="character" w:customStyle="1" w:styleId="Heading2Char">
+    <w:name w:val="Heading 2 Char"/>
+    <w:basedOn w:val="DefaultParagraphFont"/>
+    <w:link w:val="Heading2"/>
     <w:uiPriority w:val="9"/>
     <w:semiHidden/>
     <w:rsid w:val="0001731B"/>
@@ -2131,10 +2244,10 @@
       <w:szCs w:val="32"/>
     </w:rPr>
   </w:style>
-  <w:style w:type="character" w:customStyle="1" w:styleId="Ttulo3Car">
-    <w:name w:val="Título 3 Car"/>
-    <w:basedOn w:val="Fuentedeprrafopredeter"/>
-    <w:link w:val="Ttulo3"/>
+  <w:style w:type="character" w:customStyle="1" w:styleId="Heading3Char">
+    <w:name w:val="Heading 3 Char"/>
+    <w:basedOn w:val="DefaultParagraphFont"/>
+    <w:link w:val="Heading3"/>
     <w:uiPriority w:val="9"/>
     <w:semiHidden/>
     <w:rsid w:val="0001731B"/>
@@ -2145,10 +2258,10 @@
       <w:szCs w:val="28"/>
     </w:rPr>
   </w:style>
-  <w:style w:type="character" w:customStyle="1" w:styleId="Ttulo4Car">
-    <w:name w:val="Título 4 Car"/>
-    <w:basedOn w:val="Fuentedeprrafopredeter"/>
-    <w:link w:val="Ttulo4"/>
+  <w:style w:type="character" w:customStyle="1" w:styleId="Heading4Char">
+    <w:name w:val="Heading 4 Char"/>
+    <w:basedOn w:val="DefaultParagraphFont"/>
+    <w:link w:val="Heading4"/>
     <w:uiPriority w:val="9"/>
     <w:semiHidden/>
     <w:rsid w:val="0001731B"/>
@@ -2159,10 +2272,10 @@
       <w:color w:val="0F4761" w:themeColor="accent1" w:themeShade="BF"/>
     </w:rPr>
   </w:style>
-  <w:style w:type="character" w:customStyle="1" w:styleId="Ttulo5Car">
-    <w:name w:val="Título 5 Car"/>
-    <w:basedOn w:val="Fuentedeprrafopredeter"/>
-    <w:link w:val="Ttulo5"/>
+  <w:style w:type="character" w:customStyle="1" w:styleId="Heading5Char">
+    <w:name w:val="Heading 5 Char"/>
+    <w:basedOn w:val="DefaultParagraphFont"/>
+    <w:link w:val="Heading5"/>
     <w:uiPriority w:val="9"/>
     <w:semiHidden/>
     <w:rsid w:val="0001731B"/>
@@ -2171,10 +2284,10 @@
       <w:color w:val="0F4761" w:themeColor="accent1" w:themeShade="BF"/>
     </w:rPr>
   </w:style>
-  <w:style w:type="character" w:customStyle="1" w:styleId="Ttulo6Car">
-    <w:name w:val="Título 6 Car"/>
-    <w:basedOn w:val="Fuentedeprrafopredeter"/>
-    <w:link w:val="Ttulo6"/>
+  <w:style w:type="character" w:customStyle="1" w:styleId="Heading6Char">
+    <w:name w:val="Heading 6 Char"/>
+    <w:basedOn w:val="DefaultParagraphFont"/>
+    <w:link w:val="Heading6"/>
     <w:uiPriority w:val="9"/>
     <w:semiHidden/>
     <w:rsid w:val="0001731B"/>
@@ -2185,10 +2298,10 @@
       <w:color w:val="595959" w:themeColor="text1" w:themeTint="A6"/>
     </w:rPr>
   </w:style>
-  <w:style w:type="character" w:customStyle="1" w:styleId="Ttulo7Car">
-    <w:name w:val="Título 7 Car"/>
-    <w:basedOn w:val="Fuentedeprrafopredeter"/>
-    <w:link w:val="Ttulo7"/>
+  <w:style w:type="character" w:customStyle="1" w:styleId="Heading7Char">
+    <w:name w:val="Heading 7 Char"/>
+    <w:basedOn w:val="DefaultParagraphFont"/>
+    <w:link w:val="Heading7"/>
     <w:uiPriority w:val="9"/>
     <w:semiHidden/>
     <w:rsid w:val="0001731B"/>
@@ -2197,10 +2310,10 @@
       <w:color w:val="595959" w:themeColor="text1" w:themeTint="A6"/>
     </w:rPr>
   </w:style>
-  <w:style w:type="character" w:customStyle="1" w:styleId="Ttulo8Car">
-    <w:name w:val="Título 8 Car"/>
-    <w:basedOn w:val="Fuentedeprrafopredeter"/>
-    <w:link w:val="Ttulo8"/>
+  <w:style w:type="character" w:customStyle="1" w:styleId="Heading8Char">
+    <w:name w:val="Heading 8 Char"/>
+    <w:basedOn w:val="DefaultParagraphFont"/>
+    <w:link w:val="Heading8"/>
     <w:uiPriority w:val="9"/>
     <w:semiHidden/>
     <w:rsid w:val="0001731B"/>
@@ -2211,10 +2324,10 @@
       <w:color w:val="272727" w:themeColor="text1" w:themeTint="D8"/>
     </w:rPr>
   </w:style>
-  <w:style w:type="character" w:customStyle="1" w:styleId="Ttulo9Car">
-    <w:name w:val="Título 9 Car"/>
-    <w:basedOn w:val="Fuentedeprrafopredeter"/>
-    <w:link w:val="Ttulo9"/>
+  <w:style w:type="character" w:customStyle="1" w:styleId="Heading9Char">
+    <w:name w:val="Heading 9 Char"/>
+    <w:basedOn w:val="DefaultParagraphFont"/>
+    <w:link w:val="Heading9"/>
     <w:uiPriority w:val="9"/>
     <w:semiHidden/>
     <w:rsid w:val="0001731B"/>
@@ -2223,11 +2336,11 @@
       <w:color w:val="272727" w:themeColor="text1" w:themeTint="D8"/>
     </w:rPr>
   </w:style>
-  <w:style w:type="paragraph" w:styleId="Ttulo">
+  <w:style w:type="paragraph" w:styleId="Title">
     <w:name w:val="Title"/>
     <w:basedOn w:val="Normal"/>
     <w:next w:val="Normal"/>
-    <w:link w:val="TtuloCar"/>
+    <w:link w:val="TitleChar"/>
     <w:uiPriority w:val="10"/>
     <w:qFormat/>
     <w:rsid w:val="0001731B"/>
@@ -2243,10 +2356,10 @@
       <w:szCs w:val="56"/>
     </w:rPr>
   </w:style>
-  <w:style w:type="character" w:customStyle="1" w:styleId="TtuloCar">
-    <w:name w:val="Título Car"/>
-    <w:basedOn w:val="Fuentedeprrafopredeter"/>
-    <w:link w:val="Ttulo"/>
+  <w:style w:type="character" w:customStyle="1" w:styleId="TitleChar">
+    <w:name w:val="Title Char"/>
+    <w:basedOn w:val="DefaultParagraphFont"/>
+    <w:link w:val="Title"/>
     <w:uiPriority w:val="10"/>
     <w:rsid w:val="0001731B"/>
     <w:rPr>
@@ -2257,11 +2370,11 @@
       <w:szCs w:val="56"/>
     </w:rPr>
   </w:style>
-  <w:style w:type="paragraph" w:styleId="Subttulo">
+  <w:style w:type="paragraph" w:styleId="Subtitle">
     <w:name w:val="Subtitle"/>
     <w:basedOn w:val="Normal"/>
     <w:next w:val="Normal"/>
-    <w:link w:val="SubttuloCar"/>
+    <w:link w:val="SubtitleChar"/>
     <w:uiPriority w:val="11"/>
     <w:qFormat/>
     <w:rsid w:val="0001731B"/>
@@ -2278,10 +2391,10 @@
       <w:szCs w:val="28"/>
     </w:rPr>
   </w:style>
-  <w:style w:type="character" w:customStyle="1" w:styleId="SubttuloCar">
-    <w:name w:val="Subtítulo Car"/>
-    <w:basedOn w:val="Fuentedeprrafopredeter"/>
-    <w:link w:val="Subttulo"/>
+  <w:style w:type="character" w:customStyle="1" w:styleId="SubtitleChar">
+    <w:name w:val="Subtitle Char"/>
+    <w:basedOn w:val="DefaultParagraphFont"/>
+    <w:link w:val="Subtitle"/>
     <w:uiPriority w:val="11"/>
     <w:rsid w:val="0001731B"/>
     <w:rPr>
@@ -2292,11 +2405,11 @@
       <w:szCs w:val="28"/>
     </w:rPr>
   </w:style>
-  <w:style w:type="paragraph" w:styleId="Cita">
+  <w:style w:type="paragraph" w:styleId="Quote">
     <w:name w:val="Quote"/>
     <w:basedOn w:val="Normal"/>
     <w:next w:val="Normal"/>
-    <w:link w:val="CitaCar"/>
+    <w:link w:val="QuoteChar"/>
     <w:uiPriority w:val="29"/>
     <w:qFormat/>
     <w:rsid w:val="0001731B"/>
@@ -2310,10 +2423,10 @@
       <w:color w:val="404040" w:themeColor="text1" w:themeTint="BF"/>
     </w:rPr>
   </w:style>
-  <w:style w:type="character" w:customStyle="1" w:styleId="CitaCar">
-    <w:name w:val="Cita Car"/>
-    <w:basedOn w:val="Fuentedeprrafopredeter"/>
-    <w:link w:val="Cita"/>
+  <w:style w:type="character" w:customStyle="1" w:styleId="QuoteChar">
+    <w:name w:val="Quote Char"/>
+    <w:basedOn w:val="DefaultParagraphFont"/>
+    <w:link w:val="Quote"/>
     <w:uiPriority w:val="29"/>
     <w:rsid w:val="0001731B"/>
     <w:rPr>
@@ -2322,7 +2435,7 @@
       <w:color w:val="404040" w:themeColor="text1" w:themeTint="BF"/>
     </w:rPr>
   </w:style>
-  <w:style w:type="paragraph" w:styleId="Prrafodelista">
+  <w:style w:type="paragraph" w:styleId="ListParagraph">
     <w:name w:val="List Paragraph"/>
     <w:basedOn w:val="Normal"/>
     <w:uiPriority w:val="34"/>
@@ -2333,9 +2446,9 @@
       <w:contextualSpacing/>
     </w:pPr>
   </w:style>
-  <w:style w:type="character" w:styleId="nfasisintenso">
+  <w:style w:type="character" w:styleId="IntenseEmphasis">
     <w:name w:val="Intense Emphasis"/>
-    <w:basedOn w:val="Fuentedeprrafopredeter"/>
+    <w:basedOn w:val="DefaultParagraphFont"/>
     <w:uiPriority w:val="21"/>
     <w:qFormat/>
     <w:rsid w:val="0001731B"/>
@@ -2345,11 +2458,11 @@
       <w:color w:val="0F4761" w:themeColor="accent1" w:themeShade="BF"/>
     </w:rPr>
   </w:style>
-  <w:style w:type="paragraph" w:styleId="Citadestacada">
+  <w:style w:type="paragraph" w:styleId="IntenseQuote">
     <w:name w:val="Intense Quote"/>
     <w:basedOn w:val="Normal"/>
     <w:next w:val="Normal"/>
-    <w:link w:val="CitadestacadaCar"/>
+    <w:link w:val="IntenseQuoteChar"/>
     <w:uiPriority w:val="30"/>
     <w:qFormat/>
     <w:rsid w:val="0001731B"/>
@@ -2368,10 +2481,10 @@
       <w:color w:val="0F4761" w:themeColor="accent1" w:themeShade="BF"/>
     </w:rPr>
   </w:style>
-  <w:style w:type="character" w:customStyle="1" w:styleId="CitadestacadaCar">
-    <w:name w:val="Cita destacada Car"/>
-    <w:basedOn w:val="Fuentedeprrafopredeter"/>
-    <w:link w:val="Citadestacada"/>
+  <w:style w:type="character" w:customStyle="1" w:styleId="IntenseQuoteChar">
+    <w:name w:val="Intense Quote Char"/>
+    <w:basedOn w:val="DefaultParagraphFont"/>
+    <w:link w:val="IntenseQuote"/>
     <w:uiPriority w:val="30"/>
     <w:rsid w:val="0001731B"/>
     <w:rPr>
@@ -2380,9 +2493,9 @@
       <w:color w:val="0F4761" w:themeColor="accent1" w:themeShade="BF"/>
     </w:rPr>
   </w:style>
-  <w:style w:type="character" w:styleId="Referenciaintensa">
+  <w:style w:type="character" w:styleId="IntenseReference">
     <w:name w:val="Intense Reference"/>
-    <w:basedOn w:val="Fuentedeprrafopredeter"/>
+    <w:basedOn w:val="DefaultParagraphFont"/>
     <w:uiPriority w:val="32"/>
     <w:qFormat/>
     <w:rsid w:val="0001731B"/>
@@ -2394,9 +2507,9 @@
       <w:spacing w:val="5"/>
     </w:rPr>
   </w:style>
-  <w:style w:type="table" w:styleId="Tablaconcuadrcula">
+  <w:style w:type="table" w:styleId="TableGrid">
     <w:name w:val="Table Grid"/>
-    <w:basedOn w:val="Tablanormal"/>
+    <w:basedOn w:val="TableNormal"/>
     <w:uiPriority w:val="39"/>
     <w:rsid w:val="0075709F"/>
     <w:pPr>

</xml_diff>